<commit_message>
Record the data to use
</commit_message>
<xml_diff>
--- a/Project2/Report-Project2.docx
+++ b/Project2/Report-Project2.docx
@@ -97,6 +97,26 @@
     </w:p>
     <w:p>
       <w:pPr>
+        <w:pStyle w:val="ListParagraph"/>
+        <w:rPr>
+          <w:rFonts w:ascii="Times" w:hAnsi="Times"/>
+        </w:rPr>
+      </w:pPr>
+      <w:r>
+        <w:rPr>
+          <w:rFonts w:ascii="Times" w:hAnsi="Times"/>
+        </w:rPr>
+        <w:t xml:space="preserve">For standard binary tree, there is no rotation in it. For AVL tree, insertion needs at most 2 rotations and deletion </w:t>
+      </w:r>
+      <w:r>
+        <w:rPr>
+          <w:rFonts w:ascii="Times" w:hAnsi="Times"/>
+        </w:rPr>
+        <w:t>may need as many as O(log n) rotations. For Treap, expected number of rotation is at most 2. For Splay tree, number of rotations depends on which node to delete. If it is close to the leaf, cost is higher and if it is close to the root, cost is lower.</w:t>
+      </w:r>
+    </w:p>
+    <w:p>
+      <w:pPr>
         <w:ind w:left="360"/>
         <w:rPr>
           <w:rFonts w:ascii="Times" w:hAnsi="Times"/>
@@ -734,6 +754,7 @@
         <w:rPr>
           <w:rFonts w:ascii="Times" w:hAnsi="Times"/>
         </w:rPr>
+        <w:lastRenderedPageBreak/>
         <w:tab/>
         <w:t>node.leftChild.parent = node.parent</w:t>
       </w:r>
@@ -812,7 +833,6 @@
         <w:rPr>
           <w:rFonts w:ascii="Times" w:hAnsi="Times"/>
         </w:rPr>
-        <w:lastRenderedPageBreak/>
         <w:tab/>
         <w:t>replace node with maxNode</w:t>
       </w:r>
@@ -1592,6 +1612,7 @@
         <w:rPr>
           <w:rFonts w:ascii="Times" w:hAnsi="Times"/>
         </w:rPr>
+        <w:lastRenderedPageBreak/>
         <w:t>If node.key &lt; tree.key</w:t>
       </w:r>
     </w:p>
@@ -1683,7 +1704,6 @@
         <w:rPr>
           <w:rFonts w:ascii="Times" w:hAnsi="Times"/>
         </w:rPr>
-        <w:lastRenderedPageBreak/>
         <w:tab/>
       </w:r>
       <w:r>
@@ -1814,7 +1834,7 @@
         <w:pStyle w:val="ListParagraph"/>
         <w:ind w:left="1800"/>
         <w:rPr>
-          <w:rFonts w:ascii="Times" w:hAnsi="Times" w:hint="eastAsia"/>
+          <w:rFonts w:ascii="Times" w:hAnsi="Times"/>
         </w:rPr>
       </w:pPr>
       <w:r>
@@ -2413,82 +2433,22 @@
         <w:rPr>
           <w:rFonts w:ascii="Times" w:hAnsi="Times"/>
         </w:rPr>
-        <w:t>k</w:t>
-      </w:r>
-      <w:r>
-        <w:rPr>
-          <w:rFonts w:ascii="Times" w:hAnsi="Times"/>
-        </w:rPr>
-        <w:t>2</w:t>
-      </w:r>
-      <w:r>
-        <w:rPr>
-          <w:rFonts w:ascii="Times" w:hAnsi="Times"/>
-        </w:rPr>
-        <w:t xml:space="preserve"> = k</w:t>
-      </w:r>
-      <w:r>
-        <w:rPr>
-          <w:rFonts w:ascii="Times" w:hAnsi="Times"/>
-        </w:rPr>
-        <w:t>1</w:t>
-      </w:r>
-      <w:r>
-        <w:rPr>
-          <w:rFonts w:ascii="Times" w:hAnsi="Times"/>
-        </w:rPr>
-        <w:t>.leftChild</w:t>
-      </w:r>
-    </w:p>
-    <w:p>
-      <w:pPr>
-        <w:pStyle w:val="ListParagraph"/>
-        <w:ind w:left="1800"/>
-        <w:rPr>
-          <w:rFonts w:ascii="Times" w:hAnsi="Times"/>
-        </w:rPr>
-      </w:pPr>
-      <w:r>
-        <w:rPr>
-          <w:rFonts w:ascii="Times" w:hAnsi="Times"/>
-        </w:rPr>
-        <w:t>k</w:t>
-      </w:r>
-      <w:r>
-        <w:rPr>
-          <w:rFonts w:ascii="Times" w:hAnsi="Times"/>
-        </w:rPr>
-        <w:t>1</w:t>
-      </w:r>
-      <w:r>
-        <w:rPr>
-          <w:rFonts w:ascii="Times" w:hAnsi="Times"/>
-        </w:rPr>
-        <w:t>.rightChild = k</w:t>
-      </w:r>
-      <w:r>
-        <w:rPr>
-          <w:rFonts w:ascii="Times" w:hAnsi="Times"/>
-        </w:rPr>
-        <w:t>2</w:t>
-      </w:r>
-      <w:r>
-        <w:rPr>
-          <w:rFonts w:ascii="Times" w:hAnsi="Times"/>
-        </w:rPr>
-        <w:t>.</w:t>
-      </w:r>
-      <w:r>
-        <w:rPr>
-          <w:rFonts w:ascii="Times" w:hAnsi="Times"/>
-        </w:rPr>
-        <w:t>left</w:t>
-      </w:r>
-      <w:r>
-        <w:rPr>
-          <w:rFonts w:ascii="Times" w:hAnsi="Times"/>
-        </w:rPr>
-        <w:t>Child</w:t>
+        <w:t>k2 = k1.leftChild</w:t>
+      </w:r>
+    </w:p>
+    <w:p>
+      <w:pPr>
+        <w:pStyle w:val="ListParagraph"/>
+        <w:ind w:left="1800"/>
+        <w:rPr>
+          <w:rFonts w:ascii="Times" w:hAnsi="Times"/>
+        </w:rPr>
+      </w:pPr>
+      <w:r>
+        <w:rPr>
+          <w:rFonts w:ascii="Times" w:hAnsi="Times"/>
+        </w:rPr>
+        <w:t>k1.rightChild = k2.leftChild</w:t>
       </w:r>
     </w:p>
     <w:p>
@@ -2722,7 +2682,6 @@
         <w:rPr>
           <w:rFonts w:ascii="Times" w:hAnsi="Times"/>
         </w:rPr>
-        <w:lastRenderedPageBreak/>
         <w:t>rl (k1)</w:t>
       </w:r>
     </w:p>
@@ -3282,13 +3241,7 @@
         <w:rPr>
           <w:rFonts w:ascii="Times" w:hAnsi="Times"/>
         </w:rPr>
-        <w:t xml:space="preserve">Node = </w:t>
-      </w:r>
-      <w:r>
-        <w:rPr>
-          <w:rFonts w:ascii="Times" w:hAnsi="Times"/>
-        </w:rPr>
-        <w:t>Binary tree search(k)</w:t>
+        <w:t>Node = Binary tree search(k)</w:t>
       </w:r>
     </w:p>
     <w:p>
@@ -3418,6 +3371,7 @@
         <w:rPr>
           <w:rFonts w:ascii="Times" w:hAnsi="Times"/>
         </w:rPr>
+        <w:lastRenderedPageBreak/>
         <w:t>Node = binary tree search(k)</w:t>
       </w:r>
     </w:p>
@@ -3495,7 +3449,6 @@
         <w:rPr>
           <w:rFonts w:ascii="Times" w:hAnsi="Times"/>
         </w:rPr>
-        <w:lastRenderedPageBreak/>
         <w:tab/>
         <w:t>Splay(last node on search path)</w:t>
       </w:r>
@@ -3752,113 +3705,131 @@
         </w:rPr>
         <w:t xml:space="preserve">Elements in data set are chosen randomly. </w:t>
       </w:r>
+      <w:r>
+        <w:rPr>
+          <w:rFonts w:ascii="Times" w:hAnsi="Times"/>
+        </w:rPr>
+        <w:t>The testing program runs around 50 times to get the average result.</w:t>
+      </w:r>
+      <w:r>
+        <w:rPr>
+          <w:rFonts w:ascii="Times" w:hAnsi="Times"/>
+        </w:rPr>
+        <w:t xml:space="preserve"> The results are numbers of operations instead of time.</w:t>
+      </w:r>
+    </w:p>
+    <w:p>
+      <w:pPr>
+        <w:pStyle w:val="ListParagraph"/>
+        <w:ind w:left="1080"/>
+        <w:rPr>
+          <w:rFonts w:ascii="Times" w:hAnsi="Times"/>
+        </w:rPr>
+      </w:pPr>
+      <w:r>
+        <w:rPr>
+          <w:rFonts w:ascii="Times" w:hAnsi="Times"/>
+        </w:rPr>
+        <w:t>P</w:t>
+      </w:r>
+      <w:r>
+        <w:rPr>
+          <w:rFonts w:ascii="Times" w:hAnsi="Times"/>
+        </w:rPr>
+        <w:t>lot</w:t>
+      </w:r>
+      <w:r>
+        <w:rPr>
+          <w:rFonts w:ascii="Times" w:hAnsi="Times"/>
+        </w:rPr>
+        <w:t>s below show</w:t>
+      </w:r>
+      <w:r>
+        <w:rPr>
+          <w:rFonts w:ascii="Times" w:hAnsi="Times"/>
+        </w:rPr>
+        <w:t xml:space="preserve"> 3 curves with different colors. Blue one means </w:t>
+      </w:r>
+      <w:r>
+        <w:rPr>
+          <w:rFonts w:ascii="Times" w:hAnsi="Times"/>
+        </w:rPr>
+        <w:t xml:space="preserve">one </w:t>
+      </w:r>
+      <w:r>
+        <w:rPr>
+          <w:rFonts w:ascii="Times" w:hAnsi="Times"/>
+        </w:rPr>
+        <w:t>insertion</w:t>
+      </w:r>
+      <w:r>
+        <w:rPr>
+          <w:rFonts w:ascii="Times" w:hAnsi="Times"/>
+        </w:rPr>
+        <w:t xml:space="preserve"> operation</w:t>
+      </w:r>
+      <w:r>
+        <w:rPr>
+          <w:rFonts w:ascii="Times" w:hAnsi="Times"/>
+        </w:rPr>
+        <w:t xml:space="preserve">, red one means </w:t>
+      </w:r>
+      <w:r>
+        <w:rPr>
+          <w:rFonts w:ascii="Times" w:hAnsi="Times"/>
+        </w:rPr>
+        <w:t xml:space="preserve">one </w:t>
+      </w:r>
+      <w:r>
+        <w:rPr>
+          <w:rFonts w:ascii="Times" w:hAnsi="Times"/>
+        </w:rPr>
+        <w:t xml:space="preserve">search </w:t>
+      </w:r>
+      <w:r>
+        <w:rPr>
+          <w:rFonts w:ascii="Times" w:hAnsi="Times"/>
+        </w:rPr>
+        <w:t xml:space="preserve">operation </w:t>
+      </w:r>
+      <w:r>
+        <w:rPr>
+          <w:rFonts w:ascii="Times" w:hAnsi="Times"/>
+        </w:rPr>
+        <w:t xml:space="preserve">and green one means </w:t>
+      </w:r>
+      <w:r>
+        <w:rPr>
+          <w:rFonts w:ascii="Times" w:hAnsi="Times"/>
+        </w:rPr>
+        <w:t xml:space="preserve">one </w:t>
+      </w:r>
+      <w:r>
+        <w:rPr>
+          <w:rFonts w:ascii="Times" w:hAnsi="Times"/>
+        </w:rPr>
+        <w:t>deletion</w:t>
+      </w:r>
+      <w:r>
+        <w:rPr>
+          <w:rFonts w:ascii="Times" w:hAnsi="Times"/>
+        </w:rPr>
+        <w:t xml:space="preserve"> operation</w:t>
+      </w:r>
+      <w:r>
+        <w:rPr>
+          <w:rFonts w:ascii="Times" w:hAnsi="Times"/>
+        </w:rPr>
+        <w:t>.</w:t>
+      </w:r>
+      <w:r>
+        <w:rPr>
+          <w:rFonts w:ascii="Times" w:hAnsi="Times"/>
+        </w:rPr>
+        <w:t xml:space="preserve"> X axis is the number of nodes in the tree when searching, inserting or deleting. Y axis is the cost to do the operation</w:t>
+      </w:r>
       <w:bookmarkStart w:id="0" w:name="_GoBack"/>
       <w:bookmarkEnd w:id="0"/>
-      <w:r>
-        <w:rPr>
-          <w:rFonts w:ascii="Times" w:hAnsi="Times"/>
-        </w:rPr>
-        <w:t>The testing program runs around 50 times to get the average result.</w:t>
-      </w:r>
-    </w:p>
-    <w:p>
-      <w:pPr>
-        <w:pStyle w:val="ListParagraph"/>
-        <w:ind w:left="1080"/>
-        <w:rPr>
-          <w:rFonts w:ascii="Times" w:hAnsi="Times"/>
-        </w:rPr>
-      </w:pPr>
-      <w:r>
-        <w:rPr>
-          <w:rFonts w:ascii="Times" w:hAnsi="Times"/>
-        </w:rPr>
-        <w:t>P</w:t>
-      </w:r>
-      <w:r>
-        <w:rPr>
-          <w:rFonts w:ascii="Times" w:hAnsi="Times"/>
-        </w:rPr>
-        <w:t>lot</w:t>
-      </w:r>
-      <w:r>
-        <w:rPr>
-          <w:rFonts w:ascii="Times" w:hAnsi="Times"/>
-        </w:rPr>
-        <w:t>s below show</w:t>
-      </w:r>
-      <w:r>
-        <w:rPr>
-          <w:rFonts w:ascii="Times" w:hAnsi="Times"/>
-        </w:rPr>
-        <w:t xml:space="preserve"> 3 curves with different colors. Blue one means </w:t>
-      </w:r>
-      <w:r>
-        <w:rPr>
-          <w:rFonts w:ascii="Times" w:hAnsi="Times"/>
-        </w:rPr>
-        <w:t xml:space="preserve">one </w:t>
-      </w:r>
-      <w:r>
-        <w:rPr>
-          <w:rFonts w:ascii="Times" w:hAnsi="Times"/>
-        </w:rPr>
-        <w:t>insertion</w:t>
-      </w:r>
-      <w:r>
-        <w:rPr>
-          <w:rFonts w:ascii="Times" w:hAnsi="Times"/>
-        </w:rPr>
-        <w:t xml:space="preserve"> operation</w:t>
-      </w:r>
-      <w:r>
-        <w:rPr>
-          <w:rFonts w:ascii="Times" w:hAnsi="Times"/>
-        </w:rPr>
-        <w:t xml:space="preserve">, red one means </w:t>
-      </w:r>
-      <w:r>
-        <w:rPr>
-          <w:rFonts w:ascii="Times" w:hAnsi="Times"/>
-        </w:rPr>
-        <w:t xml:space="preserve">one </w:t>
-      </w:r>
-      <w:r>
-        <w:rPr>
-          <w:rFonts w:ascii="Times" w:hAnsi="Times"/>
-        </w:rPr>
-        <w:t xml:space="preserve">search </w:t>
-      </w:r>
-      <w:r>
-        <w:rPr>
-          <w:rFonts w:ascii="Times" w:hAnsi="Times"/>
-        </w:rPr>
-        <w:t xml:space="preserve">operation </w:t>
-      </w:r>
-      <w:r>
-        <w:rPr>
-          <w:rFonts w:ascii="Times" w:hAnsi="Times"/>
-        </w:rPr>
-        <w:t xml:space="preserve">and green one means </w:t>
-      </w:r>
-      <w:r>
-        <w:rPr>
-          <w:rFonts w:ascii="Times" w:hAnsi="Times"/>
-        </w:rPr>
-        <w:t xml:space="preserve">one </w:t>
-      </w:r>
-      <w:r>
-        <w:rPr>
-          <w:rFonts w:ascii="Times" w:hAnsi="Times"/>
-        </w:rPr>
-        <w:t>deletion</w:t>
-      </w:r>
-      <w:r>
-        <w:rPr>
-          <w:rFonts w:ascii="Times" w:hAnsi="Times"/>
-        </w:rPr>
-        <w:t xml:space="preserve"> operation</w:t>
-      </w:r>
       <w:r>
         <w:rPr>
           <w:rFonts w:ascii="Times" w:hAnsi="Times"/>
@@ -4330,11 +4301,186 @@
         </w:rPr>
         <w:t>.</w:t>
       </w:r>
-    </w:p>
-    <w:p>
-      <w:pPr>
-        <w:rPr>
-          <w:rFonts w:ascii="Times" w:hAnsi="Times" w:hint="eastAsia"/>
+      <w:r>
+        <w:rPr>
+          <w:rFonts w:ascii="Times" w:hAnsi="Times"/>
+        </w:rPr>
+        <w:t xml:space="preserve"> For standard binary tree, costs of three kinds of operations are </w:t>
+      </w:r>
+      <w:r>
+        <w:rPr>
+          <w:rFonts w:ascii="Times" w:hAnsi="Times"/>
+        </w:rPr>
+        <w:t>similar</w:t>
+      </w:r>
+      <w:r>
+        <w:rPr>
+          <w:rFonts w:ascii="Times" w:hAnsi="Times"/>
+        </w:rPr>
+        <w:t xml:space="preserve">. Deletion cost is slightly higher because it needs to find the </w:t>
+      </w:r>
+      <w:r>
+        <w:rPr>
+          <w:rFonts w:ascii="Times" w:hAnsi="Times"/>
+        </w:rPr>
+        <w:t>maximum node in left subtree</w:t>
+      </w:r>
+      <w:r>
+        <w:rPr>
+          <w:rFonts w:ascii="Times" w:hAnsi="Times"/>
+        </w:rPr>
+        <w:t xml:space="preserve"> to replace the deleted </w:t>
+      </w:r>
+      <w:r>
+        <w:rPr>
+          <w:rFonts w:ascii="Times" w:hAnsi="Times"/>
+        </w:rPr>
+        <w:t>one</w:t>
+      </w:r>
+      <w:r>
+        <w:rPr>
+          <w:rFonts w:ascii="Times" w:hAnsi="Times"/>
+        </w:rPr>
+        <w:t>.</w:t>
+      </w:r>
+    </w:p>
+    <w:p>
+      <w:pPr>
+        <w:pStyle w:val="ListParagraph"/>
+        <w:rPr>
+          <w:rFonts w:ascii="Times" w:hAnsi="Times"/>
+        </w:rPr>
+      </w:pPr>
+      <w:r>
+        <w:rPr>
+          <w:rFonts w:ascii="Times" w:hAnsi="Times"/>
+        </w:rPr>
+        <w:lastRenderedPageBreak/>
+        <w:t>For AVL tree, search cost is low because it doesn’t need any rotation. Insertion cost is slightly higher because it needs at most 2 rotations. Deletion cost is much higher because it may need as many as O(log n) rotations.</w:t>
+      </w:r>
+    </w:p>
+    <w:p>
+      <w:pPr>
+        <w:pStyle w:val="ListParagraph"/>
+        <w:rPr>
+          <w:rFonts w:ascii="Times" w:hAnsi="Times"/>
+        </w:rPr>
+      </w:pPr>
+      <w:r>
+        <w:rPr>
+          <w:rFonts w:ascii="Times" w:hAnsi="Times"/>
+        </w:rPr>
+        <w:t xml:space="preserve">For Treap, </w:t>
+      </w:r>
+      <w:r>
+        <w:rPr>
+          <w:rFonts w:ascii="Times" w:hAnsi="Times"/>
+        </w:rPr>
+        <w:t>cost of search is lowest because it is just like the binary tree search. C</w:t>
+      </w:r>
+      <w:r>
+        <w:rPr>
+          <w:rFonts w:ascii="Times" w:hAnsi="Times"/>
+        </w:rPr>
+        <w:t xml:space="preserve">osts of </w:t>
+      </w:r>
+      <w:r>
+        <w:rPr>
+          <w:rFonts w:ascii="Times" w:hAnsi="Times"/>
+        </w:rPr>
+        <w:t xml:space="preserve">other two </w:t>
+      </w:r>
+      <w:r>
+        <w:rPr>
+          <w:rFonts w:ascii="Times" w:hAnsi="Times"/>
+        </w:rPr>
+        <w:t xml:space="preserve">operations are </w:t>
+      </w:r>
+      <w:r>
+        <w:rPr>
+          <w:rFonts w:ascii="Times" w:hAnsi="Times"/>
+        </w:rPr>
+        <w:t xml:space="preserve">similar because </w:t>
+      </w:r>
+      <w:r>
+        <w:rPr>
+          <w:rFonts w:ascii="Times" w:hAnsi="Times"/>
+        </w:rPr>
+        <w:t xml:space="preserve">their </w:t>
+      </w:r>
+      <w:r>
+        <w:rPr>
+          <w:rFonts w:ascii="Times" w:hAnsi="Times"/>
+        </w:rPr>
+        <w:t>expected number of rotations is at most 2.</w:t>
+      </w:r>
+    </w:p>
+    <w:p>
+      <w:pPr>
+        <w:pStyle w:val="ListParagraph"/>
+        <w:rPr>
+          <w:rFonts w:ascii="Times" w:hAnsi="Times"/>
+        </w:rPr>
+      </w:pPr>
+      <w:r>
+        <w:rPr>
+          <w:rFonts w:ascii="Times" w:hAnsi="Times"/>
+        </w:rPr>
+        <w:t xml:space="preserve">For Splay tree, search and </w:t>
+      </w:r>
+      <w:r>
+        <w:rPr>
+          <w:rFonts w:ascii="Times" w:hAnsi="Times"/>
+        </w:rPr>
+        <w:t xml:space="preserve">insertion </w:t>
+      </w:r>
+      <w:r>
+        <w:rPr>
+          <w:rFonts w:ascii="Times" w:hAnsi="Times"/>
+        </w:rPr>
+        <w:t>costs are similar and they are higher than</w:t>
+      </w:r>
+      <w:r>
+        <w:rPr>
+          <w:rFonts w:ascii="Times" w:hAnsi="Times"/>
+        </w:rPr>
+        <w:t xml:space="preserve"> deletion</w:t>
+      </w:r>
+      <w:r>
+        <w:rPr>
+          <w:rFonts w:ascii="Times" w:hAnsi="Times"/>
+        </w:rPr>
+        <w:t xml:space="preserve"> cost. I think it is due to the order of sequence I use.</w:t>
+      </w:r>
+      <w:r>
+        <w:rPr>
+          <w:rFonts w:ascii="Times" w:hAnsi="Times"/>
+        </w:rPr>
+        <w:t xml:space="preserve"> It affects whether the node to delete is close to leaf or root.</w:t>
+      </w:r>
+      <w:r>
+        <w:rPr>
+          <w:rFonts w:ascii="Times" w:hAnsi="Times"/>
+        </w:rPr>
+        <w:t xml:space="preserve"> If it is close </w:t>
+      </w:r>
+      <w:r>
+        <w:rPr>
+          <w:rFonts w:ascii="Times" w:hAnsi="Times"/>
+        </w:rPr>
+        <w:t xml:space="preserve">to </w:t>
+      </w:r>
+      <w:r>
+        <w:rPr>
+          <w:rFonts w:ascii="Times" w:hAnsi="Times"/>
+        </w:rPr>
+        <w:t>the root, the cost is lower.</w:t>
+      </w:r>
+    </w:p>
+    <w:p>
+      <w:pPr>
+        <w:rPr>
+          <w:rFonts w:ascii="Times" w:hAnsi="Times"/>
         </w:rPr>
       </w:pPr>
     </w:p>

</xml_diff>